<commit_message>
Added new test for document insert with list
</commit_message>
<xml_diff>
--- a/src/test/resources/document-insert/document-template-list-item-a.docx
+++ b/src/test/resources/document-insert/document-template-list-item-a.docx
@@ -4,62 +4,250 @@
   <w:body>
     <w:p>
       <w:pPr>
-        <w:pStyle w:val="Paragrafoelenco"/>
-        <w:numPr>
-          <w:ilvl w:val="0"/>
-          <w:numId w:val="4"/>
-        </w:numPr>
-        <w:rPr>
-          <w:lang w:val="it-IT"/>
-        </w:rPr>
-      </w:pPr>
-      <w:r>
-        <w:rPr>
-          <w:lang w:val="it-IT"/>
-        </w:rPr>
-        <w:t xml:space="preserve">Semplice testo. </w:t>
+        <w:rPr>
+          <w:lang w:val="en-US"/>
+        </w:rPr>
+      </w:pPr>
+      <w:r>
+        <w:rPr>
+          <w:lang w:val="en-US"/>
+        </w:rPr>
+        <w:t xml:space="preserve">Simple text. </w:t>
       </w:r>
       <w:r>
         <w:rPr>
           <w:b/>
-          <w:lang w:val="it-IT"/>
-        </w:rPr>
-        <w:t xml:space="preserve">Testo </w:t>
-      </w:r>
-      <w:proofErr w:type="spellStart"/>
+          <w:lang w:val="en-US"/>
+        </w:rPr>
+        <w:t>B</w:t>
+      </w:r>
       <w:r>
         <w:rPr>
           <w:b/>
-          <w:lang w:val="it-IT"/>
-        </w:rPr>
-        <w:t>bold</w:t>
-      </w:r>
-      <w:proofErr w:type="spellEnd"/>
-      <w:r>
-        <w:rPr>
-          <w:lang w:val="it-IT"/>
-        </w:rPr>
-        <w:t>. Testo con a capo</w:t>
-      </w:r>
-      <w:r>
-        <w:rPr>
-          <w:lang w:val="it-IT"/>
+          <w:lang w:val="en-US"/>
+        </w:rPr>
+        <w:t>old</w:t>
+      </w:r>
+      <w:r>
+        <w:rPr>
+          <w:b/>
+          <w:lang w:val="en-US"/>
+        </w:rPr>
+        <w:t xml:space="preserve"> text</w:t>
+      </w:r>
+      <w:r>
+        <w:rPr>
+          <w:lang w:val="en-US"/>
+        </w:rPr>
+        <w:t xml:space="preserve">. </w:t>
+      </w:r>
+      <w:r>
+        <w:rPr>
+          <w:i/>
+          <w:lang w:val="en-US"/>
+        </w:rPr>
+        <w:t>Italic text</w:t>
+      </w:r>
+      <w:r>
+        <w:rPr>
+          <w:lang w:val="en-US"/>
+        </w:rPr>
+        <w:t xml:space="preserve">. </w:t>
+      </w:r>
+      <w:r>
+        <w:rPr>
+          <w:strike/>
+          <w:lang w:val="en-US"/>
+        </w:rPr>
+        <w:t>Strike text</w:t>
+      </w:r>
+      <w:r>
+        <w:rPr>
+          <w:lang w:val="en-US"/>
+        </w:rPr>
+        <w:t xml:space="preserve">. </w:t>
+      </w:r>
+      <w:r>
+        <w:rPr>
+          <w:color w:val="FF0000"/>
+          <w:lang w:val="en-US"/>
+        </w:rPr>
+        <w:t>Red text</w:t>
+      </w:r>
+      <w:r>
+        <w:rPr>
+          <w:lang w:val="en-US"/>
+        </w:rPr>
+        <w:t xml:space="preserve">. </w:t>
+      </w:r>
+      <w:r>
+        <w:rPr>
+          <w:b/>
+          <w:outline/>
+          <w:color w:val="5B9BD5" w:themeColor="accent5"/>
+          <w:lang w:val="en-US"/>
+          <w14:shadow w14:blurRad="38100" w14:dist="22860" w14:dir="5400000" w14:sx="100000" w14:sy="100000" w14:kx="0" w14:ky="0" w14:algn="tl">
+            <w14:srgbClr w14:val="000000">
+              <w14:alpha w14:val="70000"/>
+            </w14:srgbClr>
+          </w14:shadow>
+          <w14:textOutline w14:w="10160" w14:cap="flat" w14:cmpd="sng" w14:algn="ctr">
+            <w14:solidFill>
+              <w14:schemeClr w14:val="accent5"/>
+            </w14:solidFill>
+            <w14:prstDash w14:val="solid"/>
+            <w14:round/>
+          </w14:textOutline>
+          <w14:textFill>
+            <w14:solidFill>
+              <w14:srgbClr w14:val="FFFFFF"/>
+            </w14:solidFill>
+          </w14:textFill>
+        </w:rPr>
+        <w:t>Glowing text</w:t>
+      </w:r>
+      <w:r>
+        <w:rPr>
+          <w:lang w:val="en-US"/>
+        </w:rPr>
+        <w:t xml:space="preserve">. </w:t>
+      </w:r>
+      <w:r>
+        <w:rPr>
+          <w:lang w:val="en-US"/>
+        </w:rPr>
+        <w:t>T</w:t>
+      </w:r>
+      <w:r>
+        <w:rPr>
+          <w:lang w:val="en-US"/>
+        </w:rPr>
+        <w:t>ext with</w:t>
+      </w:r>
+    </w:p>
+    <w:p>
+      <w:pPr>
+        <w:rPr>
+          <w:lang w:val="en-US"/>
+        </w:rPr>
+      </w:pPr>
+      <w:r>
+        <w:rPr>
+          <w:noProof/>
+          <w:lang w:val="en-US"/>
+        </w:rPr>
+        <w:drawing>
+          <wp:anchor distT="0" distB="0" distL="114300" distR="114300" simplePos="0" relativeHeight="251658240" behindDoc="0" locked="0" layoutInCell="1" allowOverlap="1">
+            <wp:simplePos x="0" y="0"/>
+            <wp:positionH relativeFrom="column">
+              <wp:posOffset>2322471</wp:posOffset>
+            </wp:positionH>
+            <wp:positionV relativeFrom="paragraph">
+              <wp:posOffset>291548</wp:posOffset>
+            </wp:positionV>
+            <wp:extent cx="378000" cy="378000"/>
+            <wp:effectExtent l="0" t="0" r="3175" b="3175"/>
+            <wp:wrapTopAndBottom/>
+            <wp:docPr id="1" name="Immagine 1"/>
+            <wp:cNvGraphicFramePr>
+              <a:graphicFrameLocks xmlns:a="http://schemas.openxmlformats.org/drawingml/2006/main" noChangeAspect="1"/>
+            </wp:cNvGraphicFramePr>
+            <a:graphic xmlns:a="http://schemas.openxmlformats.org/drawingml/2006/main">
+              <a:graphicData uri="http://schemas.openxmlformats.org/drawingml/2006/picture">
+                <pic:pic xmlns:pic="http://schemas.openxmlformats.org/drawingml/2006/picture">
+                  <pic:nvPicPr>
+                    <pic:cNvPr id="1" name="200.jpg"/>
+                    <pic:cNvPicPr/>
+                  </pic:nvPicPr>
+                  <pic:blipFill>
+                    <a:blip r:embed="rId5" cstate="print">
+                      <a:extLst>
+                        <a:ext uri="{28A0092B-C50C-407E-A947-70E740481C1C}">
+                          <a14:useLocalDpi xmlns:a14="http://schemas.microsoft.com/office/drawing/2010/main" val="0"/>
+                        </a:ext>
+                      </a:extLst>
+                    </a:blip>
+                    <a:stretch>
+                      <a:fillRect/>
+                    </a:stretch>
+                  </pic:blipFill>
+                  <pic:spPr>
+                    <a:xfrm>
+                      <a:off x="0" y="0"/>
+                      <a:ext cx="378000" cy="378000"/>
+                    </a:xfrm>
+                    <a:prstGeom prst="rect">
+                      <a:avLst/>
+                    </a:prstGeom>
+                  </pic:spPr>
+                </pic:pic>
+              </a:graphicData>
+            </a:graphic>
+            <wp14:sizeRelH relativeFrom="margin">
+              <wp14:pctWidth>0</wp14:pctWidth>
+            </wp14:sizeRelH>
+            <wp14:sizeRelV relativeFrom="margin">
+              <wp14:pctHeight>0</wp14:pctHeight>
+            </wp14:sizeRelV>
+          </wp:anchor>
+        </w:drawing>
+      </w:r>
+      <w:r>
+        <w:rPr>
+          <w:lang w:val="en-US"/>
+        </w:rPr>
+        <w:t>carriage return</w:t>
+      </w:r>
+      <w:r>
+        <w:rPr>
+          <w:lang w:val="en-US"/>
         </w:rPr>
         <w:t>.</w:t>
       </w:r>
       <w:r>
         <w:rPr>
-          <w:lang w:val="it-IT"/>
+          <w:lang w:val="en-US"/>
         </w:rPr>
         <w:t xml:space="preserve"> </w:t>
+      </w:r>
+      <w:r>
+        <w:rPr>
+          <w:lang w:val="en-US"/>
+        </w:rPr>
+        <w:t>This text will be inserted into a numerat</w:t>
+      </w:r>
+      <w:r>
+        <w:rPr>
+          <w:lang w:val="en-US"/>
+        </w:rPr>
+        <w:t>ing list</w:t>
+      </w:r>
+      <w:r>
+        <w:rPr>
+          <w:lang w:val="en-US"/>
+        </w:rPr>
+        <w:t xml:space="preserve"> with an image </w:t>
+      </w:r>
+    </w:p>
+    <w:p>
+      <w:pPr>
+        <w:rPr>
+          <w:lang w:val="en-US"/>
+        </w:rPr>
+      </w:pPr>
+      <w:r>
+        <w:rPr>
+          <w:lang w:val="en-US"/>
+        </w:rPr>
+        <w:t>The sun shines as it has never shone. This sentence is wrong, c</w:t>
       </w:r>
       <w:bookmarkStart w:id="0" w:name="_GoBack"/>
       <w:bookmarkEnd w:id="0"/>
       <w:r>
         <w:rPr>
-          <w:lang w:val="it-IT"/>
-        </w:rPr>
-        <w:t>Testo da inserire come elemento della lista numerata</w:t>
+          <w:lang w:val="en-US"/>
+        </w:rPr>
+        <w:t>an you tell me why?</w:t>
       </w:r>
     </w:p>
     <w:sectPr>

</xml_diff>